<commit_message>
test(test_resources): add header and footer to docx and rtf test files
</commit_message>
<xml_diff>
--- a/test_resources/test_files/valid_docx.docx
+++ b/test_resources/test_files/valid_docx.docx
@@ -28,7 +28,6 @@
         <w:rPr>
           <w:rFonts w:ascii="DejaVu Sans" w:hAnsi="DejaVu Sans" w:eastAsia="DejaVu Sans"/>
           <w:b w:val="false"/>
-          <w:b w:val="false"/>
           <w:i w:val="false"/>
           <w:i w:val="false"/>
           <w:caps w:val="false"/>
@@ -56,7 +55,7 @@
         <w:pStyle w:val="Heading1"/>
         <w:numPr>
           <w:ilvl w:val="0"/>
-          <w:numId w:val="2"/>
+          <w:numId w:val="1"/>
         </w:numPr>
         <w:ind w:left="0" w:right="0" w:hanging="432"/>
         <w:rPr/>
@@ -74,7 +73,6 @@
         <w:jc w:val="both"/>
         <w:rPr>
           <w:rFonts w:ascii="DejaVu Sans" w:hAnsi="DejaVu Sans" w:eastAsia="DejaVu Sans"/>
-          <w:b w:val="false"/>
           <w:b w:val="false"/>
           <w:i w:val="false"/>
           <w:i w:val="false"/>
@@ -181,7 +179,6 @@
         <w:rPr>
           <w:rFonts w:ascii="DejaVu Sans" w:hAnsi="DejaVu Sans" w:eastAsia="DejaVu Sans"/>
           <w:b w:val="false"/>
-          <w:b w:val="false"/>
           <w:i w:val="false"/>
           <w:i w:val="false"/>
           <w:caps w:val="false"/>
@@ -211,7 +208,7 @@
         <w:widowControl/>
         <w:numPr>
           <w:ilvl w:val="0"/>
-          <w:numId w:val="3"/>
+          <w:numId w:val="2"/>
         </w:numPr>
         <w:spacing w:lineRule="auto" w:line="288" w:before="0" w:after="225"/>
         <w:ind w:left="720" w:right="0" w:hanging="360"/>
@@ -219,7 +216,6 @@
         <w:rPr>
           <w:rFonts w:ascii="DejaVu Sans" w:hAnsi="DejaVu Sans" w:eastAsia="DejaVu Sans"/>
           <w:b/>
-          <w:b/>
           <w:i w:val="false"/>
           <w:i w:val="false"/>
           <w:caps w:val="false"/>
@@ -249,7 +245,7 @@
         <w:widowControl/>
         <w:numPr>
           <w:ilvl w:val="0"/>
-          <w:numId w:val="3"/>
+          <w:numId w:val="2"/>
         </w:numPr>
         <w:spacing w:lineRule="auto" w:line="288" w:before="0" w:after="225"/>
         <w:ind w:left="720" w:right="0" w:hanging="360"/>
@@ -257,7 +253,6 @@
         <w:rPr>
           <w:rFonts w:ascii="DejaVu Sans" w:hAnsi="DejaVu Sans" w:eastAsia="DejaVu Sans"/>
           <w:b w:val="false"/>
-          <w:b w:val="false"/>
           <w:i/>
           <w:i/>
           <w:caps w:val="false"/>
@@ -287,7 +282,7 @@
         <w:widowControl/>
         <w:numPr>
           <w:ilvl w:val="0"/>
-          <w:numId w:val="3"/>
+          <w:numId w:val="2"/>
         </w:numPr>
         <w:spacing w:lineRule="auto" w:line="288" w:before="0" w:after="225"/>
         <w:ind w:left="720" w:right="0" w:hanging="360"/>
@@ -295,7 +290,6 @@
         <w:rPr>
           <w:rFonts w:ascii="DejaVu Sans" w:hAnsi="DejaVu Sans" w:eastAsia="DejaVu Sans"/>
           <w:b w:val="false"/>
-          <w:b w:val="false"/>
           <w:i w:val="false"/>
           <w:i w:val="false"/>
           <w:caps w:val="false"/>
@@ -327,7 +321,7 @@
         <w:widowControl/>
         <w:numPr>
           <w:ilvl w:val="0"/>
-          <w:numId w:val="3"/>
+          <w:numId w:val="2"/>
         </w:numPr>
         <w:spacing w:lineRule="auto" w:line="288" w:before="0" w:after="225"/>
         <w:ind w:left="720" w:right="0" w:hanging="360"/>
@@ -371,7 +365,7 @@
         <w:widowControl/>
         <w:numPr>
           <w:ilvl w:val="0"/>
-          <w:numId w:val="3"/>
+          <w:numId w:val="2"/>
         </w:numPr>
         <w:spacing w:lineRule="auto" w:line="288" w:before="0" w:after="225"/>
         <w:ind w:left="720" w:right="0" w:hanging="360"/>
@@ -379,7 +373,6 @@
         <w:rPr>
           <w:rFonts w:ascii="DejaVu Sans" w:hAnsi="DejaVu Sans" w:eastAsia="DejaVu Sans"/>
           <w:b w:val="false"/>
-          <w:b w:val="false"/>
           <w:i w:val="false"/>
           <w:i w:val="false"/>
           <w:caps w:val="false"/>
@@ -409,14 +402,13 @@
         <w:widowControl/>
         <w:numPr>
           <w:ilvl w:val="0"/>
-          <w:numId w:val="3"/>
+          <w:numId w:val="2"/>
         </w:numPr>
         <w:spacing w:lineRule="auto" w:line="288" w:before="0" w:after="225"/>
         <w:ind w:left="720" w:right="0" w:hanging="360"/>
         <w:jc w:val="both"/>
         <w:rPr>
           <w:rFonts w:ascii="DejaVu Sans" w:hAnsi="DejaVu Sans" w:eastAsia="DejaVu Sans"/>
-          <w:b w:val="false"/>
           <w:b w:val="false"/>
           <w:i w:val="false"/>
           <w:i w:val="false"/>
@@ -499,7 +491,6 @@
         <w:rPr>
           <w:rFonts w:ascii="DejaVu Sans" w:hAnsi="DejaVu Sans" w:eastAsia="DejaVu Sans"/>
           <w:b w:val="false"/>
-          <w:b w:val="false"/>
           <w:i w:val="false"/>
           <w:i w:val="false"/>
           <w:caps w:val="false"/>
@@ -531,7 +522,6 @@
         <w:rPr>
           <w:rFonts w:ascii="DejaVu Sans" w:hAnsi="DejaVu Sans" w:eastAsia="DejaVu Sans"/>
           <w:b w:val="false"/>
-          <w:b w:val="false"/>
           <w:i w:val="false"/>
           <w:i w:val="false"/>
           <w:caps w:val="false"/>
@@ -563,7 +553,6 @@
         <w:rPr>
           <w:rFonts w:ascii="DejaVu Sans" w:hAnsi="DejaVu Sans" w:eastAsia="DejaVu Sans"/>
           <w:b w:val="false"/>
-          <w:b w:val="false"/>
           <w:i w:val="false"/>
           <w:i w:val="false"/>
           <w:caps w:val="false"/>
@@ -595,7 +584,6 @@
         <w:rPr>
           <w:rFonts w:ascii="DejaVu Sans" w:hAnsi="DejaVu Sans" w:eastAsia="DejaVu Sans"/>
           <w:b w:val="false"/>
-          <w:b w:val="false"/>
           <w:i w:val="false"/>
           <w:i w:val="false"/>
           <w:caps w:val="false"/>
@@ -624,7 +612,7 @@
         <w:pStyle w:val="Heading1"/>
         <w:numPr>
           <w:ilvl w:val="0"/>
-          <w:numId w:val="2"/>
+          <w:numId w:val="1"/>
         </w:numPr>
         <w:ind w:left="0" w:right="0" w:hanging="432"/>
         <w:rPr/>
@@ -642,7 +630,6 @@
         <w:jc w:val="both"/>
         <w:rPr>
           <w:rFonts w:ascii="DejaVu Sans" w:hAnsi="DejaVu Sans" w:eastAsia="DejaVu Sans"/>
-          <w:b w:val="false"/>
           <w:b w:val="false"/>
           <w:i w:val="false"/>
           <w:i w:val="false"/>
@@ -680,10 +667,10 @@
         </w:tblCellMar>
       </w:tblPr>
       <w:tblGrid>
-        <w:gridCol w:w="709"/>
-        <w:gridCol w:w="5667"/>
-        <w:gridCol w:w="1561"/>
-        <w:gridCol w:w="1692"/>
+        <w:gridCol w:w="708"/>
+        <w:gridCol w:w="5668"/>
+        <w:gridCol w:w="1562"/>
+        <w:gridCol w:w="1691"/>
       </w:tblGrid>
       <w:tr>
         <w:trPr>
@@ -691,7 +678,7 @@
         </w:trPr>
         <w:tc>
           <w:tcPr>
-            <w:tcW w:w="709" w:type="dxa"/>
+            <w:tcW w:w="708" w:type="dxa"/>
             <w:tcBorders>
               <w:top w:val="single" w:sz="2" w:space="0" w:color="000001"/>
               <w:left w:val="single" w:sz="2" w:space="0" w:color="000001"/>
@@ -710,7 +697,6 @@
               <w:rPr>
                 <w:rFonts w:ascii="DejaVu Sans" w:hAnsi="DejaVu Sans" w:eastAsia="DejaVu Sans"/>
                 <w:b w:val="false"/>
-                <w:b w:val="false"/>
                 <w:i w:val="false"/>
                 <w:i w:val="false"/>
                 <w:caps w:val="false"/>
@@ -736,7 +722,7 @@
         </w:tc>
         <w:tc>
           <w:tcPr>
-            <w:tcW w:w="5667" w:type="dxa"/>
+            <w:tcW w:w="5668" w:type="dxa"/>
             <w:tcBorders>
               <w:top w:val="single" w:sz="2" w:space="0" w:color="000001"/>
               <w:left w:val="single" w:sz="2" w:space="0" w:color="000001"/>
@@ -755,7 +741,6 @@
               <w:rPr>
                 <w:rFonts w:ascii="DejaVu Sans" w:hAnsi="DejaVu Sans" w:eastAsia="DejaVu Sans"/>
                 <w:b w:val="false"/>
-                <w:b w:val="false"/>
                 <w:i w:val="false"/>
                 <w:i w:val="false"/>
                 <w:caps w:val="false"/>
@@ -782,7 +767,7 @@
         </w:tc>
         <w:tc>
           <w:tcPr>
-            <w:tcW w:w="1561" w:type="dxa"/>
+            <w:tcW w:w="1562" w:type="dxa"/>
             <w:tcBorders>
               <w:top w:val="single" w:sz="2" w:space="0" w:color="000001"/>
               <w:left w:val="single" w:sz="2" w:space="0" w:color="000001"/>
@@ -813,7 +798,7 @@
         </w:tc>
         <w:tc>
           <w:tcPr>
-            <w:tcW w:w="1692" w:type="dxa"/>
+            <w:tcW w:w="1691" w:type="dxa"/>
             <w:tcBorders>
               <w:top w:val="single" w:sz="2" w:space="0" w:color="000001"/>
               <w:left w:val="single" w:sz="2" w:space="0" w:color="000001"/>
@@ -848,7 +833,7 @@
         <w:trPr/>
         <w:tc>
           <w:tcPr>
-            <w:tcW w:w="709" w:type="dxa"/>
+            <w:tcW w:w="708" w:type="dxa"/>
             <w:tcBorders>
               <w:left w:val="single" w:sz="2" w:space="0" w:color="000001"/>
               <w:bottom w:val="single" w:sz="2" w:space="0" w:color="000001"/>
@@ -878,7 +863,7 @@
         </w:tc>
         <w:tc>
           <w:tcPr>
-            <w:tcW w:w="5667" w:type="dxa"/>
+            <w:tcW w:w="5668" w:type="dxa"/>
             <w:tcBorders>
               <w:left w:val="single" w:sz="2" w:space="0" w:color="000001"/>
               <w:bottom w:val="single" w:sz="2" w:space="0" w:color="000001"/>
@@ -896,7 +881,6 @@
               <w:rPr>
                 <w:rFonts w:ascii="DejaVu Sans" w:hAnsi="DejaVu Sans" w:eastAsia="DejaVu Sans"/>
                 <w:b w:val="false"/>
-                <w:b w:val="false"/>
                 <w:i w:val="false"/>
                 <w:i w:val="false"/>
                 <w:caps w:val="false"/>
@@ -923,7 +907,7 @@
         </w:tc>
         <w:tc>
           <w:tcPr>
-            <w:tcW w:w="1561" w:type="dxa"/>
+            <w:tcW w:w="1562" w:type="dxa"/>
             <w:tcBorders>
               <w:left w:val="single" w:sz="2" w:space="0" w:color="000001"/>
               <w:bottom w:val="single" w:sz="2" w:space="0" w:color="000001"/>
@@ -953,7 +937,7 @@
         </w:tc>
         <w:tc>
           <w:tcPr>
-            <w:tcW w:w="1692" w:type="dxa"/>
+            <w:tcW w:w="1691" w:type="dxa"/>
             <w:tcBorders>
               <w:left w:val="single" w:sz="2" w:space="0" w:color="000001"/>
               <w:bottom w:val="single" w:sz="2" w:space="0" w:color="000001"/>
@@ -986,7 +970,7 @@
         <w:trPr/>
         <w:tc>
           <w:tcPr>
-            <w:tcW w:w="709" w:type="dxa"/>
+            <w:tcW w:w="708" w:type="dxa"/>
             <w:tcBorders>
               <w:left w:val="single" w:sz="2" w:space="0" w:color="000001"/>
               <w:bottom w:val="single" w:sz="2" w:space="0" w:color="000001"/>
@@ -1016,7 +1000,7 @@
         </w:tc>
         <w:tc>
           <w:tcPr>
-            <w:tcW w:w="5667" w:type="dxa"/>
+            <w:tcW w:w="5668" w:type="dxa"/>
             <w:tcBorders>
               <w:left w:val="single" w:sz="2" w:space="0" w:color="000001"/>
               <w:bottom w:val="single" w:sz="2" w:space="0" w:color="000001"/>
@@ -1034,7 +1018,6 @@
               <w:rPr>
                 <w:rFonts w:ascii="DejaVu Sans" w:hAnsi="DejaVu Sans" w:eastAsia="DejaVu Sans"/>
                 <w:b w:val="false"/>
-                <w:b w:val="false"/>
                 <w:i w:val="false"/>
                 <w:i w:val="false"/>
                 <w:caps w:val="false"/>
@@ -1061,7 +1044,7 @@
         </w:tc>
         <w:tc>
           <w:tcPr>
-            <w:tcW w:w="1561" w:type="dxa"/>
+            <w:tcW w:w="1562" w:type="dxa"/>
             <w:tcBorders>
               <w:left w:val="single" w:sz="2" w:space="0" w:color="000001"/>
               <w:bottom w:val="single" w:sz="2" w:space="0" w:color="000001"/>
@@ -1091,7 +1074,7 @@
         </w:tc>
         <w:tc>
           <w:tcPr>
-            <w:tcW w:w="1692" w:type="dxa"/>
+            <w:tcW w:w="1691" w:type="dxa"/>
             <w:tcBorders>
               <w:left w:val="single" w:sz="2" w:space="0" w:color="000001"/>
               <w:bottom w:val="single" w:sz="2" w:space="0" w:color="000001"/>
@@ -1124,7 +1107,7 @@
         <w:trPr/>
         <w:tc>
           <w:tcPr>
-            <w:tcW w:w="709" w:type="dxa"/>
+            <w:tcW w:w="708" w:type="dxa"/>
             <w:tcBorders>
               <w:left w:val="single" w:sz="2" w:space="0" w:color="000001"/>
               <w:bottom w:val="single" w:sz="2" w:space="0" w:color="000001"/>
@@ -1154,7 +1137,7 @@
         </w:tc>
         <w:tc>
           <w:tcPr>
-            <w:tcW w:w="5667" w:type="dxa"/>
+            <w:tcW w:w="5668" w:type="dxa"/>
             <w:tcBorders>
               <w:left w:val="single" w:sz="2" w:space="0" w:color="000001"/>
               <w:bottom w:val="single" w:sz="2" w:space="0" w:color="000001"/>
@@ -1172,7 +1155,6 @@
               <w:rPr>
                 <w:rFonts w:ascii="DejaVu Sans" w:hAnsi="DejaVu Sans" w:eastAsia="DejaVu Sans"/>
                 <w:b w:val="false"/>
-                <w:b w:val="false"/>
                 <w:i w:val="false"/>
                 <w:i w:val="false"/>
                 <w:caps w:val="false"/>
@@ -1193,13 +1175,13 @@
                 <w:spacing w:val="0"/>
                 <w:sz w:val="21"/>
               </w:rPr>
-              <w:t xml:space="preserve">Aliquam erat volutpat. </w:t>
+              <w:t>Aliquam erat volutpat.</w:t>
             </w:r>
           </w:p>
         </w:tc>
         <w:tc>
           <w:tcPr>
-            <w:tcW w:w="1561" w:type="dxa"/>
+            <w:tcW w:w="1562" w:type="dxa"/>
             <w:tcBorders>
               <w:left w:val="single" w:sz="2" w:space="0" w:color="000001"/>
               <w:bottom w:val="single" w:sz="2" w:space="0" w:color="000001"/>
@@ -1229,7 +1211,7 @@
         </w:tc>
         <w:tc>
           <w:tcPr>
-            <w:tcW w:w="1692" w:type="dxa"/>
+            <w:tcW w:w="1691" w:type="dxa"/>
             <w:tcBorders>
               <w:left w:val="single" w:sz="2" w:space="0" w:color="000001"/>
               <w:bottom w:val="single" w:sz="2" w:space="0" w:color="000001"/>
@@ -1262,7 +1244,7 @@
         <w:trPr/>
         <w:tc>
           <w:tcPr>
-            <w:tcW w:w="709" w:type="dxa"/>
+            <w:tcW w:w="708" w:type="dxa"/>
             <w:tcBorders>
               <w:left w:val="single" w:sz="2" w:space="0" w:color="000001"/>
               <w:bottom w:val="single" w:sz="2" w:space="0" w:color="000001"/>
@@ -1292,7 +1274,7 @@
         </w:tc>
         <w:tc>
           <w:tcPr>
-            <w:tcW w:w="5667" w:type="dxa"/>
+            <w:tcW w:w="5668" w:type="dxa"/>
             <w:tcBorders>
               <w:left w:val="single" w:sz="2" w:space="0" w:color="000001"/>
               <w:bottom w:val="single" w:sz="2" w:space="0" w:color="000001"/>
@@ -1310,7 +1292,6 @@
               <w:rPr>
                 <w:rFonts w:ascii="DejaVu Sans" w:hAnsi="DejaVu Sans" w:eastAsia="DejaVu Sans"/>
                 <w:b/>
-                <w:b/>
                 <w:i w:val="false"/>
                 <w:i w:val="false"/>
                 <w:caps w:val="false"/>
@@ -1331,13 +1312,13 @@
                 <w:spacing w:val="0"/>
                 <w:sz w:val="21"/>
               </w:rPr>
-              <w:t xml:space="preserve">Fusce vitae vestibulum velit. </w:t>
+              <w:t>Fusce vitae vestibulum velit.</w:t>
             </w:r>
           </w:p>
         </w:tc>
         <w:tc>
           <w:tcPr>
-            <w:tcW w:w="1561" w:type="dxa"/>
+            <w:tcW w:w="1562" w:type="dxa"/>
             <w:tcBorders>
               <w:left w:val="single" w:sz="2" w:space="0" w:color="000001"/>
               <w:bottom w:val="single" w:sz="2" w:space="0" w:color="000001"/>
@@ -1367,7 +1348,7 @@
         </w:tc>
         <w:tc>
           <w:tcPr>
-            <w:tcW w:w="1692" w:type="dxa"/>
+            <w:tcW w:w="1691" w:type="dxa"/>
             <w:tcBorders>
               <w:left w:val="single" w:sz="2" w:space="0" w:color="000001"/>
               <w:bottom w:val="single" w:sz="2" w:space="0" w:color="000001"/>
@@ -1400,7 +1381,7 @@
         <w:trPr/>
         <w:tc>
           <w:tcPr>
-            <w:tcW w:w="709" w:type="dxa"/>
+            <w:tcW w:w="708" w:type="dxa"/>
             <w:tcBorders>
               <w:left w:val="single" w:sz="2" w:space="0" w:color="000001"/>
               <w:bottom w:val="single" w:sz="2" w:space="0" w:color="000001"/>
@@ -1430,7 +1411,7 @@
         </w:tc>
         <w:tc>
           <w:tcPr>
-            <w:tcW w:w="5667" w:type="dxa"/>
+            <w:tcW w:w="5668" w:type="dxa"/>
             <w:tcBorders>
               <w:left w:val="single" w:sz="2" w:space="0" w:color="000001"/>
               <w:bottom w:val="single" w:sz="2" w:space="0" w:color="000001"/>
@@ -1448,7 +1429,6 @@
               <w:rPr>
                 <w:rFonts w:ascii="DejaVu Sans" w:hAnsi="DejaVu Sans" w:eastAsia="DejaVu Sans"/>
                 <w:b w:val="false"/>
-                <w:b w:val="false"/>
                 <w:i w:val="false"/>
                 <w:i w:val="false"/>
                 <w:caps w:val="false"/>
@@ -1475,7 +1455,7 @@
         </w:tc>
         <w:tc>
           <w:tcPr>
-            <w:tcW w:w="1561" w:type="dxa"/>
+            <w:tcW w:w="1562" w:type="dxa"/>
             <w:tcBorders>
               <w:left w:val="single" w:sz="2" w:space="0" w:color="000001"/>
               <w:bottom w:val="single" w:sz="2" w:space="0" w:color="000001"/>
@@ -1505,7 +1485,7 @@
         </w:tc>
         <w:tc>
           <w:tcPr>
-            <w:tcW w:w="1692" w:type="dxa"/>
+            <w:tcW w:w="1691" w:type="dxa"/>
             <w:tcBorders>
               <w:left w:val="single" w:sz="2" w:space="0" w:color="000001"/>
               <w:bottom w:val="single" w:sz="2" w:space="0" w:color="000001"/>
@@ -1544,7 +1524,6 @@
         <w:rPr>
           <w:rFonts w:ascii="DejaVu Sans" w:hAnsi="DejaVu Sans" w:eastAsia="DejaVu Sans"/>
           <w:b w:val="false"/>
-          <w:b w:val="false"/>
           <w:i w:val="false"/>
           <w:i w:val="false"/>
           <w:caps w:val="false"/>
@@ -1575,7 +1554,6 @@
         <w:jc w:val="both"/>
         <w:rPr>
           <w:rFonts w:ascii="DejaVu Sans" w:hAnsi="DejaVu Sans" w:eastAsia="DejaVu Sans"/>
-          <w:b w:val="false"/>
           <w:b w:val="false"/>
           <w:i w:val="false"/>
           <w:i w:val="false"/>
@@ -1658,9 +1636,11 @@
       </w:r>
     </w:p>
     <w:sectPr>
+      <w:headerReference w:type="default" r:id="rId5"/>
+      <w:footerReference w:type="default" r:id="rId6"/>
       <w:type w:val="nextPage"/>
       <w:pgSz w:w="11906" w:h="16838"/>
-      <w:pgMar w:left="1134" w:right="1134" w:gutter="0" w:header="0" w:top="1134" w:footer="0" w:bottom="1134"/>
+      <w:pgMar w:left="1134" w:right="1134" w:gutter="0" w:header="1134" w:top="1693" w:footer="1134" w:bottom="1693"/>
       <w:pgNumType w:fmt="decimal"/>
       <w:formProt w:val="false"/>
       <w:textDirection w:val="lrTb"/>
@@ -1670,6 +1650,36 @@
 </w:document>
 </file>
 
+<file path=word/footer1.xml><?xml version="1.0" encoding="utf-8"?>
+<w:ftr xmlns:o="urn:schemas-microsoft-com:office:office" xmlns:r="http://schemas.openxmlformats.org/officeDocument/2006/relationships" xmlns:v="urn:schemas-microsoft-com:vml" xmlns:w="http://schemas.openxmlformats.org/wordprocessingml/2006/main" xmlns:w10="urn:schemas-microsoft-com:office:word" xmlns:wp="http://schemas.openxmlformats.org/drawingml/2006/wordprocessingDrawing" xmlns:wps="http://schemas.microsoft.com/office/word/2010/wordprocessingShape" xmlns:wpg="http://schemas.microsoft.com/office/word/2010/wordprocessingGroup" xmlns:mc="http://schemas.openxmlformats.org/markup-compatibility/2006" xmlns:wp14="http://schemas.microsoft.com/office/word/2010/wordprocessingDrawing" xmlns:w14="http://schemas.microsoft.com/office/word/2010/wordml" xmlns:w15="http://schemas.microsoft.com/office/word/2012/wordml" mc:Ignorable="w14 wp14 w15">
+  <w:p>
+    <w:pPr>
+      <w:pStyle w:val="Footer"/>
+      <w:rPr/>
+    </w:pPr>
+    <w:r>
+      <w:rPr/>
+      <w:t>I am a footer</w:t>
+    </w:r>
+  </w:p>
+</w:ftr>
+</file>
+
+<file path=word/header1.xml><?xml version="1.0" encoding="utf-8"?>
+<w:hdr xmlns:o="urn:schemas-microsoft-com:office:office" xmlns:r="http://schemas.openxmlformats.org/officeDocument/2006/relationships" xmlns:v="urn:schemas-microsoft-com:vml" xmlns:w="http://schemas.openxmlformats.org/wordprocessingml/2006/main" xmlns:w10="urn:schemas-microsoft-com:office:word" xmlns:wp="http://schemas.openxmlformats.org/drawingml/2006/wordprocessingDrawing" xmlns:wps="http://schemas.microsoft.com/office/word/2010/wordprocessingShape" xmlns:wpg="http://schemas.microsoft.com/office/word/2010/wordprocessingGroup" xmlns:mc="http://schemas.openxmlformats.org/markup-compatibility/2006" xmlns:wp14="http://schemas.microsoft.com/office/word/2010/wordprocessingDrawing" xmlns:w14="http://schemas.microsoft.com/office/word/2010/wordml" xmlns:w15="http://schemas.microsoft.com/office/word/2012/wordml" mc:Ignorable="w14 wp14 w15">
+  <w:p>
+    <w:pPr>
+      <w:pStyle w:val="Header"/>
+      <w:rPr/>
+    </w:pPr>
+    <w:r>
+      <w:rPr/>
+      <w:t>I am a header</w:t>
+    </w:r>
+  </w:p>
+</w:hdr>
+</file>
+
 <file path=word/numbering.xml><?xml version="1.0" encoding="utf-8"?>
 <w:numbering xmlns:w="http://schemas.openxmlformats.org/wordprocessingml/2006/main" xmlns:o="urn:schemas-microsoft-com:office:office" xmlns:r="http://schemas.openxmlformats.org/officeDocument/2006/relationships" xmlns:v="urn:schemas-microsoft-com:vml" xmlns:mc="http://schemas.openxmlformats.org/markup-compatibility/2006" xmlns:w14="http://schemas.microsoft.com/office/word/2010/wordml" mc:Ignorable="w14">
   <w:abstractNum w:abstractNumId="1">
@@ -1683,8 +1693,9 @@
         <w:tabs>
           <w:tab w:val="num" w:pos="0"/>
         </w:tabs>
-        <w:ind w:left="0" w:hanging="0"/>
-      </w:pPr>
+        <w:ind w:left="792" w:hanging="432"/>
+      </w:pPr>
+      <w:rPr/>
     </w:lvl>
     <w:lvl w:ilvl="1">
       <w:start w:val="1"/>
@@ -1696,8 +1707,9 @@
         <w:tabs>
           <w:tab w:val="num" w:pos="0"/>
         </w:tabs>
-        <w:ind w:left="0" w:hanging="0"/>
-      </w:pPr>
+        <w:ind w:left="936" w:hanging="576"/>
+      </w:pPr>
+      <w:rPr/>
     </w:lvl>
     <w:lvl w:ilvl="2">
       <w:start w:val="1"/>
@@ -1709,8 +1721,9 @@
         <w:tabs>
           <w:tab w:val="num" w:pos="0"/>
         </w:tabs>
-        <w:ind w:left="0" w:hanging="0"/>
-      </w:pPr>
+        <w:ind w:left="1080" w:hanging="720"/>
+      </w:pPr>
+      <w:rPr/>
     </w:lvl>
     <w:lvl w:ilvl="3">
       <w:start w:val="1"/>
@@ -1722,8 +1735,9 @@
         <w:tabs>
           <w:tab w:val="num" w:pos="0"/>
         </w:tabs>
-        <w:ind w:left="0" w:hanging="0"/>
-      </w:pPr>
+        <w:ind w:left="1224" w:hanging="864"/>
+      </w:pPr>
+      <w:rPr/>
     </w:lvl>
     <w:lvl w:ilvl="4">
       <w:start w:val="1"/>
@@ -1735,8 +1749,9 @@
         <w:tabs>
           <w:tab w:val="num" w:pos="0"/>
         </w:tabs>
-        <w:ind w:left="0" w:hanging="0"/>
-      </w:pPr>
+        <w:ind w:left="1368" w:hanging="1008"/>
+      </w:pPr>
+      <w:rPr/>
     </w:lvl>
     <w:lvl w:ilvl="5">
       <w:start w:val="1"/>
@@ -1748,8 +1763,9 @@
         <w:tabs>
           <w:tab w:val="num" w:pos="0"/>
         </w:tabs>
-        <w:ind w:left="0" w:hanging="0"/>
-      </w:pPr>
+        <w:ind w:left="1512" w:hanging="1152"/>
+      </w:pPr>
+      <w:rPr/>
     </w:lvl>
     <w:lvl w:ilvl="6">
       <w:start w:val="1"/>
@@ -1761,8 +1777,9 @@
         <w:tabs>
           <w:tab w:val="num" w:pos="0"/>
         </w:tabs>
-        <w:ind w:left="0" w:hanging="0"/>
-      </w:pPr>
+        <w:ind w:left="1656" w:hanging="1296"/>
+      </w:pPr>
+      <w:rPr/>
     </w:lvl>
     <w:lvl w:ilvl="7">
       <w:start w:val="1"/>
@@ -1774,8 +1791,9 @@
         <w:tabs>
           <w:tab w:val="num" w:pos="0"/>
         </w:tabs>
-        <w:ind w:left="0" w:hanging="0"/>
-      </w:pPr>
+        <w:ind w:left="1800" w:hanging="1440"/>
+      </w:pPr>
+      <w:rPr/>
     </w:lvl>
     <w:lvl w:ilvl="8">
       <w:start w:val="1"/>
@@ -1787,139 +1805,12 @@
         <w:tabs>
           <w:tab w:val="num" w:pos="0"/>
         </w:tabs>
-        <w:ind w:left="0" w:hanging="0"/>
-      </w:pPr>
+        <w:ind w:left="1944" w:hanging="1584"/>
+      </w:pPr>
+      <w:rPr/>
     </w:lvl>
   </w:abstractNum>
   <w:abstractNum w:abstractNumId="2">
-    <w:lvl w:ilvl="0">
-      <w:start w:val="1"/>
-      <w:numFmt w:val="none"/>
-      <w:suff w:val="nothing"/>
-      <w:lvlText w:val=""/>
-      <w:lvlJc w:val="left"/>
-      <w:pPr>
-        <w:tabs>
-          <w:tab w:val="num" w:pos="0"/>
-        </w:tabs>
-        <w:ind w:left="792" w:hanging="432"/>
-      </w:pPr>
-      <w:rPr/>
-    </w:lvl>
-    <w:lvl w:ilvl="1">
-      <w:start w:val="1"/>
-      <w:numFmt w:val="none"/>
-      <w:suff w:val="nothing"/>
-      <w:lvlText w:val=""/>
-      <w:lvlJc w:val="left"/>
-      <w:pPr>
-        <w:tabs>
-          <w:tab w:val="num" w:pos="0"/>
-        </w:tabs>
-        <w:ind w:left="936" w:hanging="576"/>
-      </w:pPr>
-      <w:rPr/>
-    </w:lvl>
-    <w:lvl w:ilvl="2">
-      <w:start w:val="1"/>
-      <w:numFmt w:val="none"/>
-      <w:suff w:val="nothing"/>
-      <w:lvlText w:val=""/>
-      <w:lvlJc w:val="left"/>
-      <w:pPr>
-        <w:tabs>
-          <w:tab w:val="num" w:pos="0"/>
-        </w:tabs>
-        <w:ind w:left="1080" w:hanging="720"/>
-      </w:pPr>
-      <w:rPr/>
-    </w:lvl>
-    <w:lvl w:ilvl="3">
-      <w:start w:val="1"/>
-      <w:numFmt w:val="none"/>
-      <w:suff w:val="nothing"/>
-      <w:lvlText w:val=""/>
-      <w:lvlJc w:val="left"/>
-      <w:pPr>
-        <w:tabs>
-          <w:tab w:val="num" w:pos="0"/>
-        </w:tabs>
-        <w:ind w:left="1224" w:hanging="864"/>
-      </w:pPr>
-      <w:rPr/>
-    </w:lvl>
-    <w:lvl w:ilvl="4">
-      <w:start w:val="1"/>
-      <w:numFmt w:val="none"/>
-      <w:suff w:val="nothing"/>
-      <w:lvlText w:val=""/>
-      <w:lvlJc w:val="left"/>
-      <w:pPr>
-        <w:tabs>
-          <w:tab w:val="num" w:pos="0"/>
-        </w:tabs>
-        <w:ind w:left="1368" w:hanging="1008"/>
-      </w:pPr>
-      <w:rPr/>
-    </w:lvl>
-    <w:lvl w:ilvl="5">
-      <w:start w:val="1"/>
-      <w:numFmt w:val="none"/>
-      <w:suff w:val="nothing"/>
-      <w:lvlText w:val=""/>
-      <w:lvlJc w:val="left"/>
-      <w:pPr>
-        <w:tabs>
-          <w:tab w:val="num" w:pos="0"/>
-        </w:tabs>
-        <w:ind w:left="1512" w:hanging="1152"/>
-      </w:pPr>
-      <w:rPr/>
-    </w:lvl>
-    <w:lvl w:ilvl="6">
-      <w:start w:val="1"/>
-      <w:numFmt w:val="none"/>
-      <w:suff w:val="nothing"/>
-      <w:lvlText w:val=""/>
-      <w:lvlJc w:val="left"/>
-      <w:pPr>
-        <w:tabs>
-          <w:tab w:val="num" w:pos="0"/>
-        </w:tabs>
-        <w:ind w:left="1656" w:hanging="1296"/>
-      </w:pPr>
-      <w:rPr/>
-    </w:lvl>
-    <w:lvl w:ilvl="7">
-      <w:start w:val="1"/>
-      <w:numFmt w:val="none"/>
-      <w:suff w:val="nothing"/>
-      <w:lvlText w:val=""/>
-      <w:lvlJc w:val="left"/>
-      <w:pPr>
-        <w:tabs>
-          <w:tab w:val="num" w:pos="0"/>
-        </w:tabs>
-        <w:ind w:left="1800" w:hanging="1440"/>
-      </w:pPr>
-      <w:rPr/>
-    </w:lvl>
-    <w:lvl w:ilvl="8">
-      <w:start w:val="1"/>
-      <w:numFmt w:val="none"/>
-      <w:suff w:val="nothing"/>
-      <w:lvlText w:val=""/>
-      <w:lvlJc w:val="left"/>
-      <w:pPr>
-        <w:tabs>
-          <w:tab w:val="num" w:pos="0"/>
-        </w:tabs>
-        <w:ind w:left="1944" w:hanging="1584"/>
-      </w:pPr>
-      <w:rPr/>
-    </w:lvl>
-  </w:abstractNum>
-  <w:abstractNum w:abstractNumId="3">
     <w:lvl w:ilvl="0">
       <w:start w:val="1"/>
       <w:numFmt w:val="bullet"/>
@@ -2055,6 +1946,125 @@
       <w:rPr>
         <w:rFonts w:ascii="0" w:hAnsi="0" w:cs="0" w:hint="default"/>
       </w:rPr>
+    </w:lvl>
+  </w:abstractNum>
+  <w:abstractNum w:abstractNumId="3">
+    <w:lvl w:ilvl="0">
+      <w:start w:val="1"/>
+      <w:numFmt w:val="none"/>
+      <w:suff w:val="nothing"/>
+      <w:lvlText w:val=""/>
+      <w:lvlJc w:val="left"/>
+      <w:pPr>
+        <w:tabs>
+          <w:tab w:val="num" w:pos="0"/>
+        </w:tabs>
+        <w:ind w:left="0" w:hanging="0"/>
+      </w:pPr>
+    </w:lvl>
+    <w:lvl w:ilvl="1">
+      <w:start w:val="1"/>
+      <w:numFmt w:val="none"/>
+      <w:suff w:val="nothing"/>
+      <w:lvlText w:val=""/>
+      <w:lvlJc w:val="left"/>
+      <w:pPr>
+        <w:tabs>
+          <w:tab w:val="num" w:pos="0"/>
+        </w:tabs>
+        <w:ind w:left="0" w:hanging="0"/>
+      </w:pPr>
+    </w:lvl>
+    <w:lvl w:ilvl="2">
+      <w:start w:val="1"/>
+      <w:numFmt w:val="none"/>
+      <w:suff w:val="nothing"/>
+      <w:lvlText w:val=""/>
+      <w:lvlJc w:val="left"/>
+      <w:pPr>
+        <w:tabs>
+          <w:tab w:val="num" w:pos="0"/>
+        </w:tabs>
+        <w:ind w:left="0" w:hanging="0"/>
+      </w:pPr>
+    </w:lvl>
+    <w:lvl w:ilvl="3">
+      <w:start w:val="1"/>
+      <w:numFmt w:val="none"/>
+      <w:suff w:val="nothing"/>
+      <w:lvlText w:val=""/>
+      <w:lvlJc w:val="left"/>
+      <w:pPr>
+        <w:tabs>
+          <w:tab w:val="num" w:pos="0"/>
+        </w:tabs>
+        <w:ind w:left="0" w:hanging="0"/>
+      </w:pPr>
+    </w:lvl>
+    <w:lvl w:ilvl="4">
+      <w:start w:val="1"/>
+      <w:numFmt w:val="none"/>
+      <w:suff w:val="nothing"/>
+      <w:lvlText w:val=""/>
+      <w:lvlJc w:val="left"/>
+      <w:pPr>
+        <w:tabs>
+          <w:tab w:val="num" w:pos="0"/>
+        </w:tabs>
+        <w:ind w:left="0" w:hanging="0"/>
+      </w:pPr>
+    </w:lvl>
+    <w:lvl w:ilvl="5">
+      <w:start w:val="1"/>
+      <w:numFmt w:val="none"/>
+      <w:suff w:val="nothing"/>
+      <w:lvlText w:val=""/>
+      <w:lvlJc w:val="left"/>
+      <w:pPr>
+        <w:tabs>
+          <w:tab w:val="num" w:pos="0"/>
+        </w:tabs>
+        <w:ind w:left="0" w:hanging="0"/>
+      </w:pPr>
+    </w:lvl>
+    <w:lvl w:ilvl="6">
+      <w:start w:val="1"/>
+      <w:numFmt w:val="none"/>
+      <w:suff w:val="nothing"/>
+      <w:lvlText w:val=""/>
+      <w:lvlJc w:val="left"/>
+      <w:pPr>
+        <w:tabs>
+          <w:tab w:val="num" w:pos="0"/>
+        </w:tabs>
+        <w:ind w:left="0" w:hanging="0"/>
+      </w:pPr>
+    </w:lvl>
+    <w:lvl w:ilvl="7">
+      <w:start w:val="1"/>
+      <w:numFmt w:val="none"/>
+      <w:suff w:val="nothing"/>
+      <w:lvlText w:val=""/>
+      <w:lvlJc w:val="left"/>
+      <w:pPr>
+        <w:tabs>
+          <w:tab w:val="num" w:pos="0"/>
+        </w:tabs>
+        <w:ind w:left="0" w:hanging="0"/>
+      </w:pPr>
+    </w:lvl>
+    <w:lvl w:ilvl="8">
+      <w:start w:val="1"/>
+      <w:numFmt w:val="none"/>
+      <w:suff w:val="nothing"/>
+      <w:lvlText w:val=""/>
+      <w:lvlJc w:val="left"/>
+      <w:pPr>
+        <w:tabs>
+          <w:tab w:val="num" w:pos="0"/>
+        </w:tabs>
+        <w:ind w:left="0" w:hanging="0"/>
+      </w:pPr>
     </w:lvl>
   </w:abstractNum>
   <w:num w:numId="1">
@@ -2094,6 +2104,7 @@
       <w:widowControl w:val="false"/>
       <w:suppressAutoHyphens w:val="true"/>
       <w:bidi w:val="0"/>
+      <w:spacing w:before="0" w:after="0"/>
       <w:jc w:val="left"/>
     </w:pPr>
     <w:rPr>
@@ -2335,5 +2346,35 @@
       <w:b/>
     </w:rPr>
   </w:style>
+  <w:style w:type="paragraph" w:styleId="HeaderandFooter">
+    <w:name w:val="Header and Footer"/>
+    <w:basedOn w:val="Normal"/>
+    <w:qFormat/>
+    <w:pPr>
+      <w:suppressLineNumbers/>
+      <w:tabs>
+        <w:tab w:val="clear" w:pos="709"/>
+        <w:tab w:val="center" w:pos="4819" w:leader="none"/>
+        <w:tab w:val="right" w:pos="9638" w:leader="none"/>
+      </w:tabs>
+    </w:pPr>
+    <w:rPr/>
+  </w:style>
+  <w:style w:type="paragraph" w:styleId="Header">
+    <w:name w:val="Header"/>
+    <w:basedOn w:val="HeaderandFooter"/>
+    <w:pPr>
+      <w:suppressLineNumbers/>
+    </w:pPr>
+    <w:rPr/>
+  </w:style>
+  <w:style w:type="paragraph" w:styleId="Footer">
+    <w:name w:val="Footer"/>
+    <w:basedOn w:val="HeaderandFooter"/>
+    <w:pPr>
+      <w:suppressLineNumbers/>
+    </w:pPr>
+    <w:rPr/>
+  </w:style>
 </w:styles>
 </file>
</xml_diff>

<commit_message>
test(plugins): header and footer content (#1464)
* test(plugins/doc-to-txt): header and footer content

* test(test_resources): add header and footer to docx and rtf test files

* test(plugins/docx): header and footer content

* test(plugins/rtf-to-html): header and footer content
</commit_message>
<xml_diff>
--- a/test_resources/test_files/valid_docx.docx
+++ b/test_resources/test_files/valid_docx.docx
@@ -28,7 +28,6 @@
         <w:rPr>
           <w:rFonts w:ascii="DejaVu Sans" w:hAnsi="DejaVu Sans" w:eastAsia="DejaVu Sans"/>
           <w:b w:val="false"/>
-          <w:b w:val="false"/>
           <w:i w:val="false"/>
           <w:i w:val="false"/>
           <w:caps w:val="false"/>
@@ -56,7 +55,7 @@
         <w:pStyle w:val="Heading1"/>
         <w:numPr>
           <w:ilvl w:val="0"/>
-          <w:numId w:val="2"/>
+          <w:numId w:val="1"/>
         </w:numPr>
         <w:ind w:left="0" w:right="0" w:hanging="432"/>
         <w:rPr/>
@@ -74,7 +73,6 @@
         <w:jc w:val="both"/>
         <w:rPr>
           <w:rFonts w:ascii="DejaVu Sans" w:hAnsi="DejaVu Sans" w:eastAsia="DejaVu Sans"/>
-          <w:b w:val="false"/>
           <w:b w:val="false"/>
           <w:i w:val="false"/>
           <w:i w:val="false"/>
@@ -181,7 +179,6 @@
         <w:rPr>
           <w:rFonts w:ascii="DejaVu Sans" w:hAnsi="DejaVu Sans" w:eastAsia="DejaVu Sans"/>
           <w:b w:val="false"/>
-          <w:b w:val="false"/>
           <w:i w:val="false"/>
           <w:i w:val="false"/>
           <w:caps w:val="false"/>
@@ -211,7 +208,7 @@
         <w:widowControl/>
         <w:numPr>
           <w:ilvl w:val="0"/>
-          <w:numId w:val="3"/>
+          <w:numId w:val="2"/>
         </w:numPr>
         <w:spacing w:lineRule="auto" w:line="288" w:before="0" w:after="225"/>
         <w:ind w:left="720" w:right="0" w:hanging="360"/>
@@ -219,7 +216,6 @@
         <w:rPr>
           <w:rFonts w:ascii="DejaVu Sans" w:hAnsi="DejaVu Sans" w:eastAsia="DejaVu Sans"/>
           <w:b/>
-          <w:b/>
           <w:i w:val="false"/>
           <w:i w:val="false"/>
           <w:caps w:val="false"/>
@@ -249,7 +245,7 @@
         <w:widowControl/>
         <w:numPr>
           <w:ilvl w:val="0"/>
-          <w:numId w:val="3"/>
+          <w:numId w:val="2"/>
         </w:numPr>
         <w:spacing w:lineRule="auto" w:line="288" w:before="0" w:after="225"/>
         <w:ind w:left="720" w:right="0" w:hanging="360"/>
@@ -257,7 +253,6 @@
         <w:rPr>
           <w:rFonts w:ascii="DejaVu Sans" w:hAnsi="DejaVu Sans" w:eastAsia="DejaVu Sans"/>
           <w:b w:val="false"/>
-          <w:b w:val="false"/>
           <w:i/>
           <w:i/>
           <w:caps w:val="false"/>
@@ -287,7 +282,7 @@
         <w:widowControl/>
         <w:numPr>
           <w:ilvl w:val="0"/>
-          <w:numId w:val="3"/>
+          <w:numId w:val="2"/>
         </w:numPr>
         <w:spacing w:lineRule="auto" w:line="288" w:before="0" w:after="225"/>
         <w:ind w:left="720" w:right="0" w:hanging="360"/>
@@ -295,7 +290,6 @@
         <w:rPr>
           <w:rFonts w:ascii="DejaVu Sans" w:hAnsi="DejaVu Sans" w:eastAsia="DejaVu Sans"/>
           <w:b w:val="false"/>
-          <w:b w:val="false"/>
           <w:i w:val="false"/>
           <w:i w:val="false"/>
           <w:caps w:val="false"/>
@@ -327,7 +321,7 @@
         <w:widowControl/>
         <w:numPr>
           <w:ilvl w:val="0"/>
-          <w:numId w:val="3"/>
+          <w:numId w:val="2"/>
         </w:numPr>
         <w:spacing w:lineRule="auto" w:line="288" w:before="0" w:after="225"/>
         <w:ind w:left="720" w:right="0" w:hanging="360"/>
@@ -371,7 +365,7 @@
         <w:widowControl/>
         <w:numPr>
           <w:ilvl w:val="0"/>
-          <w:numId w:val="3"/>
+          <w:numId w:val="2"/>
         </w:numPr>
         <w:spacing w:lineRule="auto" w:line="288" w:before="0" w:after="225"/>
         <w:ind w:left="720" w:right="0" w:hanging="360"/>
@@ -379,7 +373,6 @@
         <w:rPr>
           <w:rFonts w:ascii="DejaVu Sans" w:hAnsi="DejaVu Sans" w:eastAsia="DejaVu Sans"/>
           <w:b w:val="false"/>
-          <w:b w:val="false"/>
           <w:i w:val="false"/>
           <w:i w:val="false"/>
           <w:caps w:val="false"/>
@@ -409,14 +402,13 @@
         <w:widowControl/>
         <w:numPr>
           <w:ilvl w:val="0"/>
-          <w:numId w:val="3"/>
+          <w:numId w:val="2"/>
         </w:numPr>
         <w:spacing w:lineRule="auto" w:line="288" w:before="0" w:after="225"/>
         <w:ind w:left="720" w:right="0" w:hanging="360"/>
         <w:jc w:val="both"/>
         <w:rPr>
           <w:rFonts w:ascii="DejaVu Sans" w:hAnsi="DejaVu Sans" w:eastAsia="DejaVu Sans"/>
-          <w:b w:val="false"/>
           <w:b w:val="false"/>
           <w:i w:val="false"/>
           <w:i w:val="false"/>
@@ -499,7 +491,6 @@
         <w:rPr>
           <w:rFonts w:ascii="DejaVu Sans" w:hAnsi="DejaVu Sans" w:eastAsia="DejaVu Sans"/>
           <w:b w:val="false"/>
-          <w:b w:val="false"/>
           <w:i w:val="false"/>
           <w:i w:val="false"/>
           <w:caps w:val="false"/>
@@ -531,7 +522,6 @@
         <w:rPr>
           <w:rFonts w:ascii="DejaVu Sans" w:hAnsi="DejaVu Sans" w:eastAsia="DejaVu Sans"/>
           <w:b w:val="false"/>
-          <w:b w:val="false"/>
           <w:i w:val="false"/>
           <w:i w:val="false"/>
           <w:caps w:val="false"/>
@@ -563,7 +553,6 @@
         <w:rPr>
           <w:rFonts w:ascii="DejaVu Sans" w:hAnsi="DejaVu Sans" w:eastAsia="DejaVu Sans"/>
           <w:b w:val="false"/>
-          <w:b w:val="false"/>
           <w:i w:val="false"/>
           <w:i w:val="false"/>
           <w:caps w:val="false"/>
@@ -595,7 +584,6 @@
         <w:rPr>
           <w:rFonts w:ascii="DejaVu Sans" w:hAnsi="DejaVu Sans" w:eastAsia="DejaVu Sans"/>
           <w:b w:val="false"/>
-          <w:b w:val="false"/>
           <w:i w:val="false"/>
           <w:i w:val="false"/>
           <w:caps w:val="false"/>
@@ -624,7 +612,7 @@
         <w:pStyle w:val="Heading1"/>
         <w:numPr>
           <w:ilvl w:val="0"/>
-          <w:numId w:val="2"/>
+          <w:numId w:val="1"/>
         </w:numPr>
         <w:ind w:left="0" w:right="0" w:hanging="432"/>
         <w:rPr/>
@@ -642,7 +630,6 @@
         <w:jc w:val="both"/>
         <w:rPr>
           <w:rFonts w:ascii="DejaVu Sans" w:hAnsi="DejaVu Sans" w:eastAsia="DejaVu Sans"/>
-          <w:b w:val="false"/>
           <w:b w:val="false"/>
           <w:i w:val="false"/>
           <w:i w:val="false"/>
@@ -680,10 +667,10 @@
         </w:tblCellMar>
       </w:tblPr>
       <w:tblGrid>
-        <w:gridCol w:w="709"/>
-        <w:gridCol w:w="5667"/>
-        <w:gridCol w:w="1561"/>
-        <w:gridCol w:w="1692"/>
+        <w:gridCol w:w="708"/>
+        <w:gridCol w:w="5668"/>
+        <w:gridCol w:w="1562"/>
+        <w:gridCol w:w="1691"/>
       </w:tblGrid>
       <w:tr>
         <w:trPr>
@@ -691,7 +678,7 @@
         </w:trPr>
         <w:tc>
           <w:tcPr>
-            <w:tcW w:w="709" w:type="dxa"/>
+            <w:tcW w:w="708" w:type="dxa"/>
             <w:tcBorders>
               <w:top w:val="single" w:sz="2" w:space="0" w:color="000001"/>
               <w:left w:val="single" w:sz="2" w:space="0" w:color="000001"/>
@@ -710,7 +697,6 @@
               <w:rPr>
                 <w:rFonts w:ascii="DejaVu Sans" w:hAnsi="DejaVu Sans" w:eastAsia="DejaVu Sans"/>
                 <w:b w:val="false"/>
-                <w:b w:val="false"/>
                 <w:i w:val="false"/>
                 <w:i w:val="false"/>
                 <w:caps w:val="false"/>
@@ -736,7 +722,7 @@
         </w:tc>
         <w:tc>
           <w:tcPr>
-            <w:tcW w:w="5667" w:type="dxa"/>
+            <w:tcW w:w="5668" w:type="dxa"/>
             <w:tcBorders>
               <w:top w:val="single" w:sz="2" w:space="0" w:color="000001"/>
               <w:left w:val="single" w:sz="2" w:space="0" w:color="000001"/>
@@ -755,7 +741,6 @@
               <w:rPr>
                 <w:rFonts w:ascii="DejaVu Sans" w:hAnsi="DejaVu Sans" w:eastAsia="DejaVu Sans"/>
                 <w:b w:val="false"/>
-                <w:b w:val="false"/>
                 <w:i w:val="false"/>
                 <w:i w:val="false"/>
                 <w:caps w:val="false"/>
@@ -782,7 +767,7 @@
         </w:tc>
         <w:tc>
           <w:tcPr>
-            <w:tcW w:w="1561" w:type="dxa"/>
+            <w:tcW w:w="1562" w:type="dxa"/>
             <w:tcBorders>
               <w:top w:val="single" w:sz="2" w:space="0" w:color="000001"/>
               <w:left w:val="single" w:sz="2" w:space="0" w:color="000001"/>
@@ -813,7 +798,7 @@
         </w:tc>
         <w:tc>
           <w:tcPr>
-            <w:tcW w:w="1692" w:type="dxa"/>
+            <w:tcW w:w="1691" w:type="dxa"/>
             <w:tcBorders>
               <w:top w:val="single" w:sz="2" w:space="0" w:color="000001"/>
               <w:left w:val="single" w:sz="2" w:space="0" w:color="000001"/>
@@ -848,7 +833,7 @@
         <w:trPr/>
         <w:tc>
           <w:tcPr>
-            <w:tcW w:w="709" w:type="dxa"/>
+            <w:tcW w:w="708" w:type="dxa"/>
             <w:tcBorders>
               <w:left w:val="single" w:sz="2" w:space="0" w:color="000001"/>
               <w:bottom w:val="single" w:sz="2" w:space="0" w:color="000001"/>
@@ -878,7 +863,7 @@
         </w:tc>
         <w:tc>
           <w:tcPr>
-            <w:tcW w:w="5667" w:type="dxa"/>
+            <w:tcW w:w="5668" w:type="dxa"/>
             <w:tcBorders>
               <w:left w:val="single" w:sz="2" w:space="0" w:color="000001"/>
               <w:bottom w:val="single" w:sz="2" w:space="0" w:color="000001"/>
@@ -896,7 +881,6 @@
               <w:rPr>
                 <w:rFonts w:ascii="DejaVu Sans" w:hAnsi="DejaVu Sans" w:eastAsia="DejaVu Sans"/>
                 <w:b w:val="false"/>
-                <w:b w:val="false"/>
                 <w:i w:val="false"/>
                 <w:i w:val="false"/>
                 <w:caps w:val="false"/>
@@ -923,7 +907,7 @@
         </w:tc>
         <w:tc>
           <w:tcPr>
-            <w:tcW w:w="1561" w:type="dxa"/>
+            <w:tcW w:w="1562" w:type="dxa"/>
             <w:tcBorders>
               <w:left w:val="single" w:sz="2" w:space="0" w:color="000001"/>
               <w:bottom w:val="single" w:sz="2" w:space="0" w:color="000001"/>
@@ -953,7 +937,7 @@
         </w:tc>
         <w:tc>
           <w:tcPr>
-            <w:tcW w:w="1692" w:type="dxa"/>
+            <w:tcW w:w="1691" w:type="dxa"/>
             <w:tcBorders>
               <w:left w:val="single" w:sz="2" w:space="0" w:color="000001"/>
               <w:bottom w:val="single" w:sz="2" w:space="0" w:color="000001"/>
@@ -986,7 +970,7 @@
         <w:trPr/>
         <w:tc>
           <w:tcPr>
-            <w:tcW w:w="709" w:type="dxa"/>
+            <w:tcW w:w="708" w:type="dxa"/>
             <w:tcBorders>
               <w:left w:val="single" w:sz="2" w:space="0" w:color="000001"/>
               <w:bottom w:val="single" w:sz="2" w:space="0" w:color="000001"/>
@@ -1016,7 +1000,7 @@
         </w:tc>
         <w:tc>
           <w:tcPr>
-            <w:tcW w:w="5667" w:type="dxa"/>
+            <w:tcW w:w="5668" w:type="dxa"/>
             <w:tcBorders>
               <w:left w:val="single" w:sz="2" w:space="0" w:color="000001"/>
               <w:bottom w:val="single" w:sz="2" w:space="0" w:color="000001"/>
@@ -1034,7 +1018,6 @@
               <w:rPr>
                 <w:rFonts w:ascii="DejaVu Sans" w:hAnsi="DejaVu Sans" w:eastAsia="DejaVu Sans"/>
                 <w:b w:val="false"/>
-                <w:b w:val="false"/>
                 <w:i w:val="false"/>
                 <w:i w:val="false"/>
                 <w:caps w:val="false"/>
@@ -1061,7 +1044,7 @@
         </w:tc>
         <w:tc>
           <w:tcPr>
-            <w:tcW w:w="1561" w:type="dxa"/>
+            <w:tcW w:w="1562" w:type="dxa"/>
             <w:tcBorders>
               <w:left w:val="single" w:sz="2" w:space="0" w:color="000001"/>
               <w:bottom w:val="single" w:sz="2" w:space="0" w:color="000001"/>
@@ -1091,7 +1074,7 @@
         </w:tc>
         <w:tc>
           <w:tcPr>
-            <w:tcW w:w="1692" w:type="dxa"/>
+            <w:tcW w:w="1691" w:type="dxa"/>
             <w:tcBorders>
               <w:left w:val="single" w:sz="2" w:space="0" w:color="000001"/>
               <w:bottom w:val="single" w:sz="2" w:space="0" w:color="000001"/>
@@ -1124,7 +1107,7 @@
         <w:trPr/>
         <w:tc>
           <w:tcPr>
-            <w:tcW w:w="709" w:type="dxa"/>
+            <w:tcW w:w="708" w:type="dxa"/>
             <w:tcBorders>
               <w:left w:val="single" w:sz="2" w:space="0" w:color="000001"/>
               <w:bottom w:val="single" w:sz="2" w:space="0" w:color="000001"/>
@@ -1154,7 +1137,7 @@
         </w:tc>
         <w:tc>
           <w:tcPr>
-            <w:tcW w:w="5667" w:type="dxa"/>
+            <w:tcW w:w="5668" w:type="dxa"/>
             <w:tcBorders>
               <w:left w:val="single" w:sz="2" w:space="0" w:color="000001"/>
               <w:bottom w:val="single" w:sz="2" w:space="0" w:color="000001"/>
@@ -1172,7 +1155,6 @@
               <w:rPr>
                 <w:rFonts w:ascii="DejaVu Sans" w:hAnsi="DejaVu Sans" w:eastAsia="DejaVu Sans"/>
                 <w:b w:val="false"/>
-                <w:b w:val="false"/>
                 <w:i w:val="false"/>
                 <w:i w:val="false"/>
                 <w:caps w:val="false"/>
@@ -1193,13 +1175,13 @@
                 <w:spacing w:val="0"/>
                 <w:sz w:val="21"/>
               </w:rPr>
-              <w:t xml:space="preserve">Aliquam erat volutpat. </w:t>
+              <w:t>Aliquam erat volutpat.</w:t>
             </w:r>
           </w:p>
         </w:tc>
         <w:tc>
           <w:tcPr>
-            <w:tcW w:w="1561" w:type="dxa"/>
+            <w:tcW w:w="1562" w:type="dxa"/>
             <w:tcBorders>
               <w:left w:val="single" w:sz="2" w:space="0" w:color="000001"/>
               <w:bottom w:val="single" w:sz="2" w:space="0" w:color="000001"/>
@@ -1229,7 +1211,7 @@
         </w:tc>
         <w:tc>
           <w:tcPr>
-            <w:tcW w:w="1692" w:type="dxa"/>
+            <w:tcW w:w="1691" w:type="dxa"/>
             <w:tcBorders>
               <w:left w:val="single" w:sz="2" w:space="0" w:color="000001"/>
               <w:bottom w:val="single" w:sz="2" w:space="0" w:color="000001"/>
@@ -1262,7 +1244,7 @@
         <w:trPr/>
         <w:tc>
           <w:tcPr>
-            <w:tcW w:w="709" w:type="dxa"/>
+            <w:tcW w:w="708" w:type="dxa"/>
             <w:tcBorders>
               <w:left w:val="single" w:sz="2" w:space="0" w:color="000001"/>
               <w:bottom w:val="single" w:sz="2" w:space="0" w:color="000001"/>
@@ -1292,7 +1274,7 @@
         </w:tc>
         <w:tc>
           <w:tcPr>
-            <w:tcW w:w="5667" w:type="dxa"/>
+            <w:tcW w:w="5668" w:type="dxa"/>
             <w:tcBorders>
               <w:left w:val="single" w:sz="2" w:space="0" w:color="000001"/>
               <w:bottom w:val="single" w:sz="2" w:space="0" w:color="000001"/>
@@ -1310,7 +1292,6 @@
               <w:rPr>
                 <w:rFonts w:ascii="DejaVu Sans" w:hAnsi="DejaVu Sans" w:eastAsia="DejaVu Sans"/>
                 <w:b/>
-                <w:b/>
                 <w:i w:val="false"/>
                 <w:i w:val="false"/>
                 <w:caps w:val="false"/>
@@ -1331,13 +1312,13 @@
                 <w:spacing w:val="0"/>
                 <w:sz w:val="21"/>
               </w:rPr>
-              <w:t xml:space="preserve">Fusce vitae vestibulum velit. </w:t>
+              <w:t>Fusce vitae vestibulum velit.</w:t>
             </w:r>
           </w:p>
         </w:tc>
         <w:tc>
           <w:tcPr>
-            <w:tcW w:w="1561" w:type="dxa"/>
+            <w:tcW w:w="1562" w:type="dxa"/>
             <w:tcBorders>
               <w:left w:val="single" w:sz="2" w:space="0" w:color="000001"/>
               <w:bottom w:val="single" w:sz="2" w:space="0" w:color="000001"/>
@@ -1367,7 +1348,7 @@
         </w:tc>
         <w:tc>
           <w:tcPr>
-            <w:tcW w:w="1692" w:type="dxa"/>
+            <w:tcW w:w="1691" w:type="dxa"/>
             <w:tcBorders>
               <w:left w:val="single" w:sz="2" w:space="0" w:color="000001"/>
               <w:bottom w:val="single" w:sz="2" w:space="0" w:color="000001"/>
@@ -1400,7 +1381,7 @@
         <w:trPr/>
         <w:tc>
           <w:tcPr>
-            <w:tcW w:w="709" w:type="dxa"/>
+            <w:tcW w:w="708" w:type="dxa"/>
             <w:tcBorders>
               <w:left w:val="single" w:sz="2" w:space="0" w:color="000001"/>
               <w:bottom w:val="single" w:sz="2" w:space="0" w:color="000001"/>
@@ -1430,7 +1411,7 @@
         </w:tc>
         <w:tc>
           <w:tcPr>
-            <w:tcW w:w="5667" w:type="dxa"/>
+            <w:tcW w:w="5668" w:type="dxa"/>
             <w:tcBorders>
               <w:left w:val="single" w:sz="2" w:space="0" w:color="000001"/>
               <w:bottom w:val="single" w:sz="2" w:space="0" w:color="000001"/>
@@ -1448,7 +1429,6 @@
               <w:rPr>
                 <w:rFonts w:ascii="DejaVu Sans" w:hAnsi="DejaVu Sans" w:eastAsia="DejaVu Sans"/>
                 <w:b w:val="false"/>
-                <w:b w:val="false"/>
                 <w:i w:val="false"/>
                 <w:i w:val="false"/>
                 <w:caps w:val="false"/>
@@ -1475,7 +1455,7 @@
         </w:tc>
         <w:tc>
           <w:tcPr>
-            <w:tcW w:w="1561" w:type="dxa"/>
+            <w:tcW w:w="1562" w:type="dxa"/>
             <w:tcBorders>
               <w:left w:val="single" w:sz="2" w:space="0" w:color="000001"/>
               <w:bottom w:val="single" w:sz="2" w:space="0" w:color="000001"/>
@@ -1505,7 +1485,7 @@
         </w:tc>
         <w:tc>
           <w:tcPr>
-            <w:tcW w:w="1692" w:type="dxa"/>
+            <w:tcW w:w="1691" w:type="dxa"/>
             <w:tcBorders>
               <w:left w:val="single" w:sz="2" w:space="0" w:color="000001"/>
               <w:bottom w:val="single" w:sz="2" w:space="0" w:color="000001"/>
@@ -1544,7 +1524,6 @@
         <w:rPr>
           <w:rFonts w:ascii="DejaVu Sans" w:hAnsi="DejaVu Sans" w:eastAsia="DejaVu Sans"/>
           <w:b w:val="false"/>
-          <w:b w:val="false"/>
           <w:i w:val="false"/>
           <w:i w:val="false"/>
           <w:caps w:val="false"/>
@@ -1575,7 +1554,6 @@
         <w:jc w:val="both"/>
         <w:rPr>
           <w:rFonts w:ascii="DejaVu Sans" w:hAnsi="DejaVu Sans" w:eastAsia="DejaVu Sans"/>
-          <w:b w:val="false"/>
           <w:b w:val="false"/>
           <w:i w:val="false"/>
           <w:i w:val="false"/>
@@ -1658,9 +1636,11 @@
       </w:r>
     </w:p>
     <w:sectPr>
+      <w:headerReference w:type="default" r:id="rId5"/>
+      <w:footerReference w:type="default" r:id="rId6"/>
       <w:type w:val="nextPage"/>
       <w:pgSz w:w="11906" w:h="16838"/>
-      <w:pgMar w:left="1134" w:right="1134" w:gutter="0" w:header="0" w:top="1134" w:footer="0" w:bottom="1134"/>
+      <w:pgMar w:left="1134" w:right="1134" w:gutter="0" w:header="1134" w:top="1693" w:footer="1134" w:bottom="1693"/>
       <w:pgNumType w:fmt="decimal"/>
       <w:formProt w:val="false"/>
       <w:textDirection w:val="lrTb"/>
@@ -1670,6 +1650,36 @@
 </w:document>
 </file>
 
+<file path=word/footer1.xml><?xml version="1.0" encoding="utf-8"?>
+<w:ftr xmlns:o="urn:schemas-microsoft-com:office:office" xmlns:r="http://schemas.openxmlformats.org/officeDocument/2006/relationships" xmlns:v="urn:schemas-microsoft-com:vml" xmlns:w="http://schemas.openxmlformats.org/wordprocessingml/2006/main" xmlns:w10="urn:schemas-microsoft-com:office:word" xmlns:wp="http://schemas.openxmlformats.org/drawingml/2006/wordprocessingDrawing" xmlns:wps="http://schemas.microsoft.com/office/word/2010/wordprocessingShape" xmlns:wpg="http://schemas.microsoft.com/office/word/2010/wordprocessingGroup" xmlns:mc="http://schemas.openxmlformats.org/markup-compatibility/2006" xmlns:wp14="http://schemas.microsoft.com/office/word/2010/wordprocessingDrawing" xmlns:w14="http://schemas.microsoft.com/office/word/2010/wordml" xmlns:w15="http://schemas.microsoft.com/office/word/2012/wordml" mc:Ignorable="w14 wp14 w15">
+  <w:p>
+    <w:pPr>
+      <w:pStyle w:val="Footer"/>
+      <w:rPr/>
+    </w:pPr>
+    <w:r>
+      <w:rPr/>
+      <w:t>I am a footer</w:t>
+    </w:r>
+  </w:p>
+</w:ftr>
+</file>
+
+<file path=word/header1.xml><?xml version="1.0" encoding="utf-8"?>
+<w:hdr xmlns:o="urn:schemas-microsoft-com:office:office" xmlns:r="http://schemas.openxmlformats.org/officeDocument/2006/relationships" xmlns:v="urn:schemas-microsoft-com:vml" xmlns:w="http://schemas.openxmlformats.org/wordprocessingml/2006/main" xmlns:w10="urn:schemas-microsoft-com:office:word" xmlns:wp="http://schemas.openxmlformats.org/drawingml/2006/wordprocessingDrawing" xmlns:wps="http://schemas.microsoft.com/office/word/2010/wordprocessingShape" xmlns:wpg="http://schemas.microsoft.com/office/word/2010/wordprocessingGroup" xmlns:mc="http://schemas.openxmlformats.org/markup-compatibility/2006" xmlns:wp14="http://schemas.microsoft.com/office/word/2010/wordprocessingDrawing" xmlns:w14="http://schemas.microsoft.com/office/word/2010/wordml" xmlns:w15="http://schemas.microsoft.com/office/word/2012/wordml" mc:Ignorable="w14 wp14 w15">
+  <w:p>
+    <w:pPr>
+      <w:pStyle w:val="Header"/>
+      <w:rPr/>
+    </w:pPr>
+    <w:r>
+      <w:rPr/>
+      <w:t>I am a header</w:t>
+    </w:r>
+  </w:p>
+</w:hdr>
+</file>
+
 <file path=word/numbering.xml><?xml version="1.0" encoding="utf-8"?>
 <w:numbering xmlns:w="http://schemas.openxmlformats.org/wordprocessingml/2006/main" xmlns:o="urn:schemas-microsoft-com:office:office" xmlns:r="http://schemas.openxmlformats.org/officeDocument/2006/relationships" xmlns:v="urn:schemas-microsoft-com:vml" xmlns:mc="http://schemas.openxmlformats.org/markup-compatibility/2006" xmlns:w14="http://schemas.microsoft.com/office/word/2010/wordml" mc:Ignorable="w14">
   <w:abstractNum w:abstractNumId="1">
@@ -1683,8 +1693,9 @@
         <w:tabs>
           <w:tab w:val="num" w:pos="0"/>
         </w:tabs>
-        <w:ind w:left="0" w:hanging="0"/>
-      </w:pPr>
+        <w:ind w:left="792" w:hanging="432"/>
+      </w:pPr>
+      <w:rPr/>
     </w:lvl>
     <w:lvl w:ilvl="1">
       <w:start w:val="1"/>
@@ -1696,8 +1707,9 @@
         <w:tabs>
           <w:tab w:val="num" w:pos="0"/>
         </w:tabs>
-        <w:ind w:left="0" w:hanging="0"/>
-      </w:pPr>
+        <w:ind w:left="936" w:hanging="576"/>
+      </w:pPr>
+      <w:rPr/>
     </w:lvl>
     <w:lvl w:ilvl="2">
       <w:start w:val="1"/>
@@ -1709,8 +1721,9 @@
         <w:tabs>
           <w:tab w:val="num" w:pos="0"/>
         </w:tabs>
-        <w:ind w:left="0" w:hanging="0"/>
-      </w:pPr>
+        <w:ind w:left="1080" w:hanging="720"/>
+      </w:pPr>
+      <w:rPr/>
     </w:lvl>
     <w:lvl w:ilvl="3">
       <w:start w:val="1"/>
@@ -1722,8 +1735,9 @@
         <w:tabs>
           <w:tab w:val="num" w:pos="0"/>
         </w:tabs>
-        <w:ind w:left="0" w:hanging="0"/>
-      </w:pPr>
+        <w:ind w:left="1224" w:hanging="864"/>
+      </w:pPr>
+      <w:rPr/>
     </w:lvl>
     <w:lvl w:ilvl="4">
       <w:start w:val="1"/>
@@ -1735,8 +1749,9 @@
         <w:tabs>
           <w:tab w:val="num" w:pos="0"/>
         </w:tabs>
-        <w:ind w:left="0" w:hanging="0"/>
-      </w:pPr>
+        <w:ind w:left="1368" w:hanging="1008"/>
+      </w:pPr>
+      <w:rPr/>
     </w:lvl>
     <w:lvl w:ilvl="5">
       <w:start w:val="1"/>
@@ -1748,8 +1763,9 @@
         <w:tabs>
           <w:tab w:val="num" w:pos="0"/>
         </w:tabs>
-        <w:ind w:left="0" w:hanging="0"/>
-      </w:pPr>
+        <w:ind w:left="1512" w:hanging="1152"/>
+      </w:pPr>
+      <w:rPr/>
     </w:lvl>
     <w:lvl w:ilvl="6">
       <w:start w:val="1"/>
@@ -1761,8 +1777,9 @@
         <w:tabs>
           <w:tab w:val="num" w:pos="0"/>
         </w:tabs>
-        <w:ind w:left="0" w:hanging="0"/>
-      </w:pPr>
+        <w:ind w:left="1656" w:hanging="1296"/>
+      </w:pPr>
+      <w:rPr/>
     </w:lvl>
     <w:lvl w:ilvl="7">
       <w:start w:val="1"/>
@@ -1774,8 +1791,9 @@
         <w:tabs>
           <w:tab w:val="num" w:pos="0"/>
         </w:tabs>
-        <w:ind w:left="0" w:hanging="0"/>
-      </w:pPr>
+        <w:ind w:left="1800" w:hanging="1440"/>
+      </w:pPr>
+      <w:rPr/>
     </w:lvl>
     <w:lvl w:ilvl="8">
       <w:start w:val="1"/>
@@ -1787,139 +1805,12 @@
         <w:tabs>
           <w:tab w:val="num" w:pos="0"/>
         </w:tabs>
-        <w:ind w:left="0" w:hanging="0"/>
-      </w:pPr>
+        <w:ind w:left="1944" w:hanging="1584"/>
+      </w:pPr>
+      <w:rPr/>
     </w:lvl>
   </w:abstractNum>
   <w:abstractNum w:abstractNumId="2">
-    <w:lvl w:ilvl="0">
-      <w:start w:val="1"/>
-      <w:numFmt w:val="none"/>
-      <w:suff w:val="nothing"/>
-      <w:lvlText w:val=""/>
-      <w:lvlJc w:val="left"/>
-      <w:pPr>
-        <w:tabs>
-          <w:tab w:val="num" w:pos="0"/>
-        </w:tabs>
-        <w:ind w:left="792" w:hanging="432"/>
-      </w:pPr>
-      <w:rPr/>
-    </w:lvl>
-    <w:lvl w:ilvl="1">
-      <w:start w:val="1"/>
-      <w:numFmt w:val="none"/>
-      <w:suff w:val="nothing"/>
-      <w:lvlText w:val=""/>
-      <w:lvlJc w:val="left"/>
-      <w:pPr>
-        <w:tabs>
-          <w:tab w:val="num" w:pos="0"/>
-        </w:tabs>
-        <w:ind w:left="936" w:hanging="576"/>
-      </w:pPr>
-      <w:rPr/>
-    </w:lvl>
-    <w:lvl w:ilvl="2">
-      <w:start w:val="1"/>
-      <w:numFmt w:val="none"/>
-      <w:suff w:val="nothing"/>
-      <w:lvlText w:val=""/>
-      <w:lvlJc w:val="left"/>
-      <w:pPr>
-        <w:tabs>
-          <w:tab w:val="num" w:pos="0"/>
-        </w:tabs>
-        <w:ind w:left="1080" w:hanging="720"/>
-      </w:pPr>
-      <w:rPr/>
-    </w:lvl>
-    <w:lvl w:ilvl="3">
-      <w:start w:val="1"/>
-      <w:numFmt w:val="none"/>
-      <w:suff w:val="nothing"/>
-      <w:lvlText w:val=""/>
-      <w:lvlJc w:val="left"/>
-      <w:pPr>
-        <w:tabs>
-          <w:tab w:val="num" w:pos="0"/>
-        </w:tabs>
-        <w:ind w:left="1224" w:hanging="864"/>
-      </w:pPr>
-      <w:rPr/>
-    </w:lvl>
-    <w:lvl w:ilvl="4">
-      <w:start w:val="1"/>
-      <w:numFmt w:val="none"/>
-      <w:suff w:val="nothing"/>
-      <w:lvlText w:val=""/>
-      <w:lvlJc w:val="left"/>
-      <w:pPr>
-        <w:tabs>
-          <w:tab w:val="num" w:pos="0"/>
-        </w:tabs>
-        <w:ind w:left="1368" w:hanging="1008"/>
-      </w:pPr>
-      <w:rPr/>
-    </w:lvl>
-    <w:lvl w:ilvl="5">
-      <w:start w:val="1"/>
-      <w:numFmt w:val="none"/>
-      <w:suff w:val="nothing"/>
-      <w:lvlText w:val=""/>
-      <w:lvlJc w:val="left"/>
-      <w:pPr>
-        <w:tabs>
-          <w:tab w:val="num" w:pos="0"/>
-        </w:tabs>
-        <w:ind w:left="1512" w:hanging="1152"/>
-      </w:pPr>
-      <w:rPr/>
-    </w:lvl>
-    <w:lvl w:ilvl="6">
-      <w:start w:val="1"/>
-      <w:numFmt w:val="none"/>
-      <w:suff w:val="nothing"/>
-      <w:lvlText w:val=""/>
-      <w:lvlJc w:val="left"/>
-      <w:pPr>
-        <w:tabs>
-          <w:tab w:val="num" w:pos="0"/>
-        </w:tabs>
-        <w:ind w:left="1656" w:hanging="1296"/>
-      </w:pPr>
-      <w:rPr/>
-    </w:lvl>
-    <w:lvl w:ilvl="7">
-      <w:start w:val="1"/>
-      <w:numFmt w:val="none"/>
-      <w:suff w:val="nothing"/>
-      <w:lvlText w:val=""/>
-      <w:lvlJc w:val="left"/>
-      <w:pPr>
-        <w:tabs>
-          <w:tab w:val="num" w:pos="0"/>
-        </w:tabs>
-        <w:ind w:left="1800" w:hanging="1440"/>
-      </w:pPr>
-      <w:rPr/>
-    </w:lvl>
-    <w:lvl w:ilvl="8">
-      <w:start w:val="1"/>
-      <w:numFmt w:val="none"/>
-      <w:suff w:val="nothing"/>
-      <w:lvlText w:val=""/>
-      <w:lvlJc w:val="left"/>
-      <w:pPr>
-        <w:tabs>
-          <w:tab w:val="num" w:pos="0"/>
-        </w:tabs>
-        <w:ind w:left="1944" w:hanging="1584"/>
-      </w:pPr>
-      <w:rPr/>
-    </w:lvl>
-  </w:abstractNum>
-  <w:abstractNum w:abstractNumId="3">
     <w:lvl w:ilvl="0">
       <w:start w:val="1"/>
       <w:numFmt w:val="bullet"/>
@@ -2055,6 +1946,125 @@
       <w:rPr>
         <w:rFonts w:ascii="0" w:hAnsi="0" w:cs="0" w:hint="default"/>
       </w:rPr>
+    </w:lvl>
+  </w:abstractNum>
+  <w:abstractNum w:abstractNumId="3">
+    <w:lvl w:ilvl="0">
+      <w:start w:val="1"/>
+      <w:numFmt w:val="none"/>
+      <w:suff w:val="nothing"/>
+      <w:lvlText w:val=""/>
+      <w:lvlJc w:val="left"/>
+      <w:pPr>
+        <w:tabs>
+          <w:tab w:val="num" w:pos="0"/>
+        </w:tabs>
+        <w:ind w:left="0" w:hanging="0"/>
+      </w:pPr>
+    </w:lvl>
+    <w:lvl w:ilvl="1">
+      <w:start w:val="1"/>
+      <w:numFmt w:val="none"/>
+      <w:suff w:val="nothing"/>
+      <w:lvlText w:val=""/>
+      <w:lvlJc w:val="left"/>
+      <w:pPr>
+        <w:tabs>
+          <w:tab w:val="num" w:pos="0"/>
+        </w:tabs>
+        <w:ind w:left="0" w:hanging="0"/>
+      </w:pPr>
+    </w:lvl>
+    <w:lvl w:ilvl="2">
+      <w:start w:val="1"/>
+      <w:numFmt w:val="none"/>
+      <w:suff w:val="nothing"/>
+      <w:lvlText w:val=""/>
+      <w:lvlJc w:val="left"/>
+      <w:pPr>
+        <w:tabs>
+          <w:tab w:val="num" w:pos="0"/>
+        </w:tabs>
+        <w:ind w:left="0" w:hanging="0"/>
+      </w:pPr>
+    </w:lvl>
+    <w:lvl w:ilvl="3">
+      <w:start w:val="1"/>
+      <w:numFmt w:val="none"/>
+      <w:suff w:val="nothing"/>
+      <w:lvlText w:val=""/>
+      <w:lvlJc w:val="left"/>
+      <w:pPr>
+        <w:tabs>
+          <w:tab w:val="num" w:pos="0"/>
+        </w:tabs>
+        <w:ind w:left="0" w:hanging="0"/>
+      </w:pPr>
+    </w:lvl>
+    <w:lvl w:ilvl="4">
+      <w:start w:val="1"/>
+      <w:numFmt w:val="none"/>
+      <w:suff w:val="nothing"/>
+      <w:lvlText w:val=""/>
+      <w:lvlJc w:val="left"/>
+      <w:pPr>
+        <w:tabs>
+          <w:tab w:val="num" w:pos="0"/>
+        </w:tabs>
+        <w:ind w:left="0" w:hanging="0"/>
+      </w:pPr>
+    </w:lvl>
+    <w:lvl w:ilvl="5">
+      <w:start w:val="1"/>
+      <w:numFmt w:val="none"/>
+      <w:suff w:val="nothing"/>
+      <w:lvlText w:val=""/>
+      <w:lvlJc w:val="left"/>
+      <w:pPr>
+        <w:tabs>
+          <w:tab w:val="num" w:pos="0"/>
+        </w:tabs>
+        <w:ind w:left="0" w:hanging="0"/>
+      </w:pPr>
+    </w:lvl>
+    <w:lvl w:ilvl="6">
+      <w:start w:val="1"/>
+      <w:numFmt w:val="none"/>
+      <w:suff w:val="nothing"/>
+      <w:lvlText w:val=""/>
+      <w:lvlJc w:val="left"/>
+      <w:pPr>
+        <w:tabs>
+          <w:tab w:val="num" w:pos="0"/>
+        </w:tabs>
+        <w:ind w:left="0" w:hanging="0"/>
+      </w:pPr>
+    </w:lvl>
+    <w:lvl w:ilvl="7">
+      <w:start w:val="1"/>
+      <w:numFmt w:val="none"/>
+      <w:suff w:val="nothing"/>
+      <w:lvlText w:val=""/>
+      <w:lvlJc w:val="left"/>
+      <w:pPr>
+        <w:tabs>
+          <w:tab w:val="num" w:pos="0"/>
+        </w:tabs>
+        <w:ind w:left="0" w:hanging="0"/>
+      </w:pPr>
+    </w:lvl>
+    <w:lvl w:ilvl="8">
+      <w:start w:val="1"/>
+      <w:numFmt w:val="none"/>
+      <w:suff w:val="nothing"/>
+      <w:lvlText w:val=""/>
+      <w:lvlJc w:val="left"/>
+      <w:pPr>
+        <w:tabs>
+          <w:tab w:val="num" w:pos="0"/>
+        </w:tabs>
+        <w:ind w:left="0" w:hanging="0"/>
+      </w:pPr>
     </w:lvl>
   </w:abstractNum>
   <w:num w:numId="1">
@@ -2094,6 +2104,7 @@
       <w:widowControl w:val="false"/>
       <w:suppressAutoHyphens w:val="true"/>
       <w:bidi w:val="0"/>
+      <w:spacing w:before="0" w:after="0"/>
       <w:jc w:val="left"/>
     </w:pPr>
     <w:rPr>
@@ -2335,5 +2346,35 @@
       <w:b/>
     </w:rPr>
   </w:style>
+  <w:style w:type="paragraph" w:styleId="HeaderandFooter">
+    <w:name w:val="Header and Footer"/>
+    <w:basedOn w:val="Normal"/>
+    <w:qFormat/>
+    <w:pPr>
+      <w:suppressLineNumbers/>
+      <w:tabs>
+        <w:tab w:val="clear" w:pos="709"/>
+        <w:tab w:val="center" w:pos="4819" w:leader="none"/>
+        <w:tab w:val="right" w:pos="9638" w:leader="none"/>
+      </w:tabs>
+    </w:pPr>
+    <w:rPr/>
+  </w:style>
+  <w:style w:type="paragraph" w:styleId="Header">
+    <w:name w:val="Header"/>
+    <w:basedOn w:val="HeaderandFooter"/>
+    <w:pPr>
+      <w:suppressLineNumbers/>
+    </w:pPr>
+    <w:rPr/>
+  </w:style>
+  <w:style w:type="paragraph" w:styleId="Footer">
+    <w:name w:val="Footer"/>
+    <w:basedOn w:val="HeaderandFooter"/>
+    <w:pPr>
+      <w:suppressLineNumbers/>
+    </w:pPr>
+    <w:rPr/>
+  </w:style>
 </w:styles>
 </file>
</xml_diff>